<commit_message>
Added Task 2 to Lab 3
</commit_message>
<xml_diff>
--- a/in_process/Lab_3.docx
+++ b/in_process/Lab_3.docx
@@ -2737,17 +2737,31 @@
             <w:rPr>
               <w:rFonts w:eastAsiaTheme="minorEastAsia"/>
             </w:rPr>
+            <w:t xml:space="preserve"> </w:t>
+          </w:r>
+          <w:r>
+            <w:rPr>
+              <w:rFonts w:eastAsiaTheme="minorEastAsia"/>
+            </w:rPr>
+            <w:t>–</w:t>
+          </w:r>
+          <w:r>
+            <w:rPr>
+              <w:rFonts w:eastAsiaTheme="minorEastAsia"/>
+            </w:rPr>
+            <w:t xml:space="preserve"> </w:t>
+          </w:r>
+          <w:r>
+            <w:rPr>
+              <w:rFonts w:eastAsiaTheme="minorEastAsia"/>
+            </w:rPr>
+            <w:t>измеримо по Лебегу</w:t>
+          </w:r>
+          <w:r>
+            <w:rPr>
+              <w:rFonts w:eastAsiaTheme="minorEastAsia"/>
+            </w:rPr>
             <w:t>.</w:t>
-          </w:r>
-          <w:proofErr w:type="gramEnd"/>
-        </w:p>
-        <w:p>
-          <w:pPr>
-            <w:ind w:firstLine="567"/>
-          </w:pPr>
-          <w:proofErr w:type="gramStart"/>
-          <w:r>
-            <w:t>¯£[0;1)и¯½[0;1)— измеримо по Лебегу.</w:t>
           </w:r>
           <w:proofErr w:type="gramEnd"/>
         </w:p>
@@ -2805,7 +2819,813 @@
         <w:p>
           <w:pPr>
             <w:ind w:firstLine="567"/>
+            <w:rPr>
+              <w:rFonts w:eastAsiaTheme="minorEastAsia"/>
+            </w:rPr>
           </w:pPr>
+          <w:r>
+            <w:t xml:space="preserve">Рассмотрим множество </w:t>
+          </w:r>
+          <m:oMath>
+            <m:sSup>
+              <m:sSupPr>
+                <m:ctrlPr>
+                  <w:rPr>
+                    <w:rFonts w:ascii="Cambria Math" w:hAnsi="Cambria Math"/>
+                    <w:i/>
+                  </w:rPr>
+                </m:ctrlPr>
+              </m:sSupPr>
+              <m:e>
+                <m:r>
+                  <w:rPr>
+                    <w:rFonts w:ascii="Cambria Math" w:hAnsi="Cambria Math"/>
+                  </w:rPr>
+                  <m:t>A</m:t>
+                </m:r>
+              </m:e>
+              <m:sup>
+                <m:r>
+                  <w:rPr>
+                    <w:rFonts w:ascii="Cambria Math" w:hAnsi="Cambria Math"/>
+                  </w:rPr>
+                  <m:t>*</m:t>
+                </m:r>
+              </m:sup>
+            </m:sSup>
+            <m:r>
+              <w:rPr>
+                <w:rFonts w:ascii="Cambria Math" w:hAnsi="Cambria Math"/>
+              </w:rPr>
+              <m:t xml:space="preserve">= </m:t>
+            </m:r>
+            <m:nary>
+              <m:naryPr>
+                <m:chr m:val="∐"/>
+                <m:limLoc m:val="undOvr"/>
+                <m:supHide m:val="1"/>
+                <m:ctrlPr>
+                  <w:rPr>
+                    <w:rFonts w:ascii="Cambria Math" w:hAnsi="Cambria Math"/>
+                    <w:i/>
+                  </w:rPr>
+                </m:ctrlPr>
+              </m:naryPr>
+              <m:sub>
+                <m:r>
+                  <w:rPr>
+                    <w:rFonts w:ascii="Cambria Math" w:hAnsi="Cambria Math"/>
+                  </w:rPr>
+                  <m:t>k</m:t>
+                </m:r>
+              </m:sub>
+              <m:sup/>
+              <m:e>
+                <m:sSub>
+                  <m:sSubPr>
+                    <m:ctrlPr>
+                      <w:rPr>
+                        <w:rFonts w:ascii="Cambria Math" w:hAnsi="Cambria Math"/>
+                        <w:i/>
+                      </w:rPr>
+                    </m:ctrlPr>
+                  </m:sSubPr>
+                  <m:e>
+                    <m:r>
+                      <w:rPr>
+                        <w:rFonts w:ascii="Cambria Math" w:hAnsi="Cambria Math"/>
+                      </w:rPr>
+                      <m:t>A</m:t>
+                    </m:r>
+                  </m:e>
+                  <m:sub>
+                    <m:r>
+                      <w:rPr>
+                        <w:rFonts w:ascii="Cambria Math" w:hAnsi="Cambria Math"/>
+                      </w:rPr>
+                      <m:t>k</m:t>
+                    </m:r>
+                  </m:sub>
+                </m:sSub>
+              </m:e>
+            </m:nary>
+          </m:oMath>
+          <w:r>
+            <w:rPr>
+              <w:rFonts w:eastAsiaTheme="minorEastAsia"/>
+            </w:rPr>
+            <w:t>.</w:t>
+          </w:r>
+        </w:p>
+        <w:p>
+          <w:pPr>
+            <w:ind w:firstLine="567"/>
+            <w:rPr>
+              <w:rFonts w:eastAsiaTheme="minorEastAsia"/>
+              <w:lang w:val="en-US"/>
+            </w:rPr>
+          </w:pPr>
+          <m:oMathPara>
+            <m:oMath>
+              <m:sSub>
+                <m:sSubPr>
+                  <m:ctrlPr>
+                    <w:rPr>
+                      <w:rFonts w:ascii="Cambria Math" w:hAnsi="Cambria Math"/>
+                      <w:i/>
+                    </w:rPr>
+                  </m:ctrlPr>
+                </m:sSubPr>
+                <m:e>
+                  <m:r>
+                    <w:rPr>
+                      <w:rFonts w:ascii="Cambria Math" w:hAnsi="Cambria Math"/>
+                    </w:rPr>
+                    <m:t>A</m:t>
+                  </m:r>
+                </m:e>
+                <m:sub>
+                  <m:r>
+                    <w:rPr>
+                      <w:rFonts w:ascii="Cambria Math" w:hAnsi="Cambria Math"/>
+                    </w:rPr>
+                    <m:t>1</m:t>
+                  </m:r>
+                </m:sub>
+              </m:sSub>
+              <m:r>
+                <w:rPr>
+                  <w:rFonts w:ascii="Cambria Math" w:hAnsi="Cambria Math"/>
+                </w:rPr>
+                <m:t>=[0,23; 0,24)</m:t>
+              </m:r>
+            </m:oMath>
+          </m:oMathPara>
+        </w:p>
+        <w:p>
+          <w:pPr>
+            <w:ind w:firstLine="567"/>
+            <w:rPr>
+              <w:rFonts w:eastAsiaTheme="minorEastAsia"/>
+              <w:lang w:val="en-US"/>
+            </w:rPr>
+          </w:pPr>
+          <m:oMathPara>
+            <m:oMath>
+              <m:sSub>
+                <m:sSubPr>
+                  <m:ctrlPr>
+                    <w:rPr>
+                      <w:rFonts w:ascii="Cambria Math" w:hAnsi="Cambria Math"/>
+                      <w:i/>
+                    </w:rPr>
+                  </m:ctrlPr>
+                </m:sSubPr>
+                <m:e>
+                  <m:r>
+                    <w:rPr>
+                      <w:rFonts w:ascii="Cambria Math" w:hAnsi="Cambria Math"/>
+                    </w:rPr>
+                    <m:t>A</m:t>
+                  </m:r>
+                </m:e>
+                <m:sub>
+                  <m:r>
+                    <w:rPr>
+                      <w:rFonts w:ascii="Cambria Math" w:hAnsi="Cambria Math"/>
+                    </w:rPr>
+                    <m:t>20</m:t>
+                  </m:r>
+                </m:sub>
+              </m:sSub>
+              <m:r>
+                <w:rPr>
+                  <w:rFonts w:ascii="Cambria Math" w:hAnsi="Cambria Math"/>
+                </w:rPr>
+                <m:t>=[0,023;0,0</m:t>
+              </m:r>
+              <m:r>
+                <w:rPr>
+                  <w:rFonts w:ascii="Cambria Math" w:hAnsi="Cambria Math"/>
+                </w:rPr>
+                <m:t>24)</m:t>
+              </m:r>
+            </m:oMath>
+          </m:oMathPara>
+        </w:p>
+        <w:p>
+          <w:pPr>
+            <w:ind w:firstLine="567"/>
+            <w:rPr>
+              <w:rFonts w:eastAsiaTheme="minorEastAsia"/>
+              <w:lang w:val="en-US"/>
+            </w:rPr>
+          </w:pPr>
+          <m:oMathPara>
+            <m:oMath>
+              <m:sSub>
+                <m:sSubPr>
+                  <m:ctrlPr>
+                    <w:rPr>
+                      <w:rFonts w:ascii="Cambria Math" w:hAnsi="Cambria Math"/>
+                      <w:i/>
+                    </w:rPr>
+                  </m:ctrlPr>
+                </m:sSubPr>
+                <m:e>
+                  <m:r>
+                    <w:rPr>
+                      <w:rFonts w:ascii="Cambria Math" w:hAnsi="Cambria Math"/>
+                    </w:rPr>
+                    <m:t>A</m:t>
+                  </m:r>
+                </m:e>
+                <m:sub>
+                  <m:r>
+                    <w:rPr>
+                      <w:rFonts w:ascii="Cambria Math" w:hAnsi="Cambria Math"/>
+                    </w:rPr>
+                    <m:t>2</m:t>
+                  </m:r>
+                  <m:r>
+                    <w:rPr>
+                      <w:rFonts w:ascii="Cambria Math" w:hAnsi="Cambria Math"/>
+                    </w:rPr>
+                    <m:t>1</m:t>
+                  </m:r>
+                </m:sub>
+              </m:sSub>
+              <m:r>
+                <w:rPr>
+                  <w:rFonts w:ascii="Cambria Math" w:hAnsi="Cambria Math"/>
+                </w:rPr>
+                <m:t>=[0,</m:t>
+              </m:r>
+              <m:r>
+                <w:rPr>
+                  <w:rFonts w:ascii="Cambria Math" w:hAnsi="Cambria Math"/>
+                </w:rPr>
+                <m:t>1</m:t>
+              </m:r>
+              <m:r>
+                <w:rPr>
+                  <w:rFonts w:ascii="Cambria Math" w:hAnsi="Cambria Math"/>
+                </w:rPr>
+                <m:t>23;0,</m:t>
+              </m:r>
+              <m:r>
+                <w:rPr>
+                  <w:rFonts w:ascii="Cambria Math" w:hAnsi="Cambria Math"/>
+                </w:rPr>
+                <m:t>1</m:t>
+              </m:r>
+              <m:r>
+                <w:rPr>
+                  <w:rFonts w:ascii="Cambria Math" w:hAnsi="Cambria Math"/>
+                </w:rPr>
+                <m:t>24)</m:t>
+              </m:r>
+            </m:oMath>
+          </m:oMathPara>
+        </w:p>
+        <w:p>
+          <w:pPr>
+            <w:ind w:firstLine="567"/>
+            <w:jc w:val="center"/>
+            <w:rPr>
+              <w:rFonts w:eastAsiaTheme="minorEastAsia"/>
+              <w:lang w:val="en-US"/>
+            </w:rPr>
+          </w:pPr>
+          <w:r>
+            <w:rPr>
+              <w:rFonts w:eastAsiaTheme="minorEastAsia"/>
+              <w:lang w:val="en-US"/>
+            </w:rPr>
+            <w:t>…</w:t>
+          </w:r>
+        </w:p>
+        <w:p>
+          <w:pPr>
+            <w:ind w:firstLine="567"/>
+            <w:jc w:val="center"/>
+            <w:rPr>
+              <w:rFonts w:eastAsiaTheme="minorEastAsia"/>
+              <w:lang w:val="en-US"/>
+            </w:rPr>
+          </w:pPr>
+          <m:oMathPara>
+            <m:oMath>
+              <m:sSub>
+                <m:sSubPr>
+                  <m:ctrlPr>
+                    <w:rPr>
+                      <w:rFonts w:ascii="Cambria Math" w:hAnsi="Cambria Math"/>
+                      <w:i/>
+                    </w:rPr>
+                  </m:ctrlPr>
+                </m:sSubPr>
+                <m:e>
+                  <m:r>
+                    <w:rPr>
+                      <w:rFonts w:ascii="Cambria Math" w:hAnsi="Cambria Math"/>
+                    </w:rPr>
+                    <m:t>A</m:t>
+                  </m:r>
+                </m:e>
+                <m:sub>
+                  <m:r>
+                    <w:rPr>
+                      <w:rFonts w:ascii="Cambria Math" w:hAnsi="Cambria Math"/>
+                      <w:lang w:val="en-US"/>
+                    </w:rPr>
+                    <m:t>k0</m:t>
+                  </m:r>
+                </m:sub>
+              </m:sSub>
+              <m:r>
+                <w:rPr>
+                  <w:rFonts w:ascii="Cambria Math" w:hAnsi="Cambria Math"/>
+                </w:rPr>
+                <m:t>=[0,0..023; 0,0..0</m:t>
+              </m:r>
+              <m:r>
+                <w:rPr>
+                  <w:rFonts w:ascii="Cambria Math" w:hAnsi="Cambria Math"/>
+                </w:rPr>
+                <m:t>24)</m:t>
+              </m:r>
+            </m:oMath>
+          </m:oMathPara>
+        </w:p>
+        <w:p>
+          <w:pPr>
+            <w:ind w:firstLine="567"/>
+            <w:rPr>
+              <w:rFonts w:eastAsiaTheme="minorEastAsia"/>
+            </w:rPr>
+          </w:pPr>
+          <w:r>
+            <w:t xml:space="preserve">Таким образом, мы имеем </w:t>
+          </w:r>
+          <m:oMath>
+            <m:r>
+              <w:rPr>
+                <w:rFonts w:ascii="Cambria Math" w:hAnsi="Cambria Math"/>
+              </w:rPr>
+              <m:t>9</m:t>
+            </m:r>
+          </m:oMath>
+          <w:r>
+            <w:t xml:space="preserve"> </w:t>
+          </w:r>
+          <w:r>
+            <w:t xml:space="preserve">полуинтервалов длиной </w:t>
+          </w:r>
+          <m:oMath>
+            <m:sSup>
+              <m:sSupPr>
+                <m:ctrlPr>
+                  <w:rPr>
+                    <w:rFonts w:ascii="Cambria Math" w:hAnsi="Cambria Math"/>
+                    <w:i/>
+                    <w:lang w:val="en-US"/>
+                  </w:rPr>
+                </m:ctrlPr>
+              </m:sSupPr>
+              <m:e>
+                <m:r>
+                  <w:rPr>
+                    <w:rFonts w:ascii="Cambria Math" w:hAnsi="Cambria Math"/>
+                  </w:rPr>
+                  <m:t>0.1</m:t>
+                </m:r>
+                <m:ctrlPr>
+                  <w:rPr>
+                    <w:rFonts w:ascii="Cambria Math" w:hAnsi="Cambria Math"/>
+                    <w:i/>
+                  </w:rPr>
+                </m:ctrlPr>
+              </m:e>
+              <m:sup>
+                <m:r>
+                  <w:rPr>
+                    <w:rFonts w:ascii="Cambria Math" w:hAnsi="Cambria Math"/>
+                  </w:rPr>
+                  <m:t>2</m:t>
+                </m:r>
+              </m:sup>
+            </m:sSup>
+          </m:oMath>
+          <w:r>
+            <w:t xml:space="preserve">, </w:t>
+          </w:r>
+          <m:oMath>
+            <m:sSup>
+              <m:sSupPr>
+                <m:ctrlPr>
+                  <w:rPr>
+                    <w:rFonts w:ascii="Cambria Math" w:hAnsi="Cambria Math"/>
+                    <w:i/>
+                  </w:rPr>
+                </m:ctrlPr>
+              </m:sSupPr>
+              <m:e>
+                <m:r>
+                  <w:rPr>
+                    <w:rFonts w:ascii="Cambria Math" w:hAnsi="Cambria Math"/>
+                  </w:rPr>
+                  <m:t>9</m:t>
+                </m:r>
+              </m:e>
+              <m:sup>
+                <m:r>
+                  <w:rPr>
+                    <w:rFonts w:ascii="Cambria Math" w:hAnsi="Cambria Math"/>
+                  </w:rPr>
+                  <m:t>2</m:t>
+                </m:r>
+              </m:sup>
+            </m:sSup>
+          </m:oMath>
+          <w:r>
+            <w:rPr>
+              <w:rFonts w:eastAsiaTheme="minorEastAsia"/>
+            </w:rPr>
+            <w:t xml:space="preserve"> </w:t>
+          </w:r>
+          <w:r>
+            <w:rPr>
+              <w:rFonts w:eastAsiaTheme="minorEastAsia"/>
+            </w:rPr>
+            <w:t xml:space="preserve">полуинтервалов длиной </w:t>
+          </w:r>
+          <m:oMath>
+            <m:sSup>
+              <m:sSupPr>
+                <m:ctrlPr>
+                  <w:rPr>
+                    <w:rFonts w:ascii="Cambria Math" w:hAnsi="Cambria Math"/>
+                    <w:i/>
+                    <w:lang w:val="en-US"/>
+                  </w:rPr>
+                </m:ctrlPr>
+              </m:sSupPr>
+              <m:e>
+                <m:r>
+                  <w:rPr>
+                    <w:rFonts w:ascii="Cambria Math" w:hAnsi="Cambria Math"/>
+                  </w:rPr>
+                  <m:t>0</m:t>
+                </m:r>
+                <m:r>
+                  <w:rPr>
+                    <w:rFonts w:ascii="Cambria Math" w:hAnsi="Cambria Math"/>
+                  </w:rPr>
+                  <m:t>.1</m:t>
+                </m:r>
+              </m:e>
+              <m:sup>
+                <m:r>
+                  <w:rPr>
+                    <w:rFonts w:ascii="Cambria Math" w:hAnsi="Cambria Math"/>
+                  </w:rPr>
+                  <m:t>3</m:t>
+                </m:r>
+              </m:sup>
+            </m:sSup>
+          </m:oMath>
+          <w:r>
+            <w:rPr>
+              <w:rFonts w:eastAsiaTheme="minorEastAsia"/>
+            </w:rPr>
+            <w:t>, и так далее.</w:t>
+          </w:r>
+        </w:p>
+        <w:p>
+          <w:pPr>
+            <w:ind w:firstLine="567"/>
+            <w:jc w:val="center"/>
+            <w:rPr>
+              <w:rFonts w:eastAsiaTheme="minorEastAsia"/>
+              <w:lang w:val="en-US"/>
+            </w:rPr>
+          </w:pPr>
+          <m:oMathPara>
+            <m:oMath>
+              <m:r>
+                <w:rPr>
+                  <w:rFonts w:ascii="Cambria Math" w:hAnsi="Cambria Math"/>
+                </w:rPr>
+                <w:lastRenderedPageBreak/>
+                <m:t>μ</m:t>
+              </m:r>
+              <m:d>
+                <m:dPr>
+                  <m:ctrlPr>
+                    <w:rPr>
+                      <w:rFonts w:ascii="Cambria Math" w:hAnsi="Cambria Math"/>
+                      <w:i/>
+                    </w:rPr>
+                  </m:ctrlPr>
+                </m:dPr>
+                <m:e>
+                  <m:sSup>
+                    <m:sSupPr>
+                      <m:ctrlPr>
+                        <w:rPr>
+                          <w:rFonts w:ascii="Cambria Math" w:hAnsi="Cambria Math"/>
+                          <w:i/>
+                        </w:rPr>
+                      </m:ctrlPr>
+                    </m:sSupPr>
+                    <m:e>
+                      <m:r>
+                        <w:rPr>
+                          <w:rFonts w:ascii="Cambria Math" w:hAnsi="Cambria Math"/>
+                        </w:rPr>
+                        <m:t>A</m:t>
+                      </m:r>
+                    </m:e>
+                    <m:sup>
+                      <m:r>
+                        <w:rPr>
+                          <w:rFonts w:ascii="Cambria Math" w:hAnsi="Cambria Math"/>
+                        </w:rPr>
+                        <m:t>*</m:t>
+                      </m:r>
+                    </m:sup>
+                  </m:sSup>
+                </m:e>
+              </m:d>
+              <m:r>
+                <w:rPr>
+                  <w:rFonts w:ascii="Cambria Math" w:hAnsi="Cambria Math"/>
+                </w:rPr>
+                <m:t xml:space="preserve">= </m:t>
+              </m:r>
+              <m:nary>
+                <m:naryPr>
+                  <m:chr m:val="∑"/>
+                  <m:limLoc m:val="undOvr"/>
+                  <m:ctrlPr>
+                    <w:rPr>
+                      <w:rFonts w:ascii="Cambria Math" w:hAnsi="Cambria Math"/>
+                      <w:i/>
+                    </w:rPr>
+                  </m:ctrlPr>
+                </m:naryPr>
+                <m:sub>
+                  <m:r>
+                    <w:rPr>
+                      <w:rFonts w:ascii="Cambria Math" w:hAnsi="Cambria Math"/>
+                    </w:rPr>
+                    <m:t>k=1</m:t>
+                  </m:r>
+                </m:sub>
+                <m:sup>
+                  <m:r>
+                    <w:rPr>
+                      <w:rFonts w:ascii="Cambria Math" w:hAnsi="Cambria Math"/>
+                    </w:rPr>
+                    <m:t>∞</m:t>
+                  </m:r>
+                </m:sup>
+                <m:e>
+                  <m:sSup>
+                    <m:sSupPr>
+                      <m:ctrlPr>
+                        <w:rPr>
+                          <w:rFonts w:ascii="Cambria Math" w:hAnsi="Cambria Math"/>
+                          <w:i/>
+                        </w:rPr>
+                      </m:ctrlPr>
+                    </m:sSupPr>
+                    <m:e>
+                      <m:d>
+                        <m:dPr>
+                          <m:ctrlPr>
+                            <w:rPr>
+                              <w:rFonts w:ascii="Cambria Math" w:hAnsi="Cambria Math"/>
+                              <w:i/>
+                            </w:rPr>
+                          </m:ctrlPr>
+                        </m:dPr>
+                        <m:e>
+                          <m:r>
+                            <w:rPr>
+                              <w:rFonts w:ascii="Cambria Math" w:hAnsi="Cambria Math"/>
+                            </w:rPr>
+                            <m:t>0,1</m:t>
+                          </m:r>
+                        </m:e>
+                      </m:d>
+                    </m:e>
+                    <m:sup>
+                      <m:r>
+                        <w:rPr>
+                          <w:rFonts w:ascii="Cambria Math" w:hAnsi="Cambria Math"/>
+                        </w:rPr>
+                        <m:t>k</m:t>
+                      </m:r>
+                    </m:sup>
+                  </m:sSup>
+                  <m:r>
+                    <w:rPr>
+                      <w:rFonts w:ascii="Cambria Math" w:hAnsi="Cambria Math"/>
+                    </w:rPr>
+                    <m:t>∙</m:t>
+                  </m:r>
+                  <m:sSup>
+                    <m:sSupPr>
+                      <m:ctrlPr>
+                        <w:rPr>
+                          <w:rFonts w:ascii="Cambria Math" w:hAnsi="Cambria Math"/>
+                          <w:i/>
+                        </w:rPr>
+                      </m:ctrlPr>
+                    </m:sSupPr>
+                    <m:e>
+                      <m:r>
+                        <w:rPr>
+                          <w:rFonts w:ascii="Cambria Math" w:hAnsi="Cambria Math"/>
+                        </w:rPr>
+                        <m:t>9</m:t>
+                      </m:r>
+                    </m:e>
+                    <m:sup>
+                      <m:r>
+                        <w:rPr>
+                          <w:rFonts w:ascii="Cambria Math" w:hAnsi="Cambria Math"/>
+                        </w:rPr>
+                        <m:t>k</m:t>
+                      </m:r>
+                      <m:r>
+                        <w:rPr>
+                          <w:rFonts w:ascii="Cambria Math" w:hAnsi="Cambria Math"/>
+                        </w:rPr>
+                        <m:t>-1</m:t>
+                      </m:r>
+                    </m:sup>
+                  </m:sSup>
+                </m:e>
+              </m:nary>
+              <m:r>
+                <w:rPr>
+                  <w:rFonts w:ascii="Cambria Math" w:eastAsiaTheme="minorEastAsia" w:hAnsi="Cambria Math"/>
+                </w:rPr>
+                <m:t>=0.1</m:t>
+              </m:r>
+              <m:nary>
+                <m:naryPr>
+                  <m:chr m:val="∑"/>
+                  <m:limLoc m:val="undOvr"/>
+                  <m:ctrlPr>
+                    <w:rPr>
+                      <w:rFonts w:ascii="Cambria Math" w:hAnsi="Cambria Math"/>
+                      <w:i/>
+                    </w:rPr>
+                  </m:ctrlPr>
+                </m:naryPr>
+                <m:sub>
+                  <m:r>
+                    <w:rPr>
+                      <w:rFonts w:ascii="Cambria Math" w:hAnsi="Cambria Math"/>
+                    </w:rPr>
+                    <m:t>k=1</m:t>
+                  </m:r>
+                </m:sub>
+                <m:sup>
+                  <m:r>
+                    <w:rPr>
+                      <w:rFonts w:ascii="Cambria Math" w:hAnsi="Cambria Math"/>
+                    </w:rPr>
+                    <m:t>∞</m:t>
+                  </m:r>
+                </m:sup>
+                <m:e>
+                  <m:sSup>
+                    <m:sSupPr>
+                      <m:ctrlPr>
+                        <w:rPr>
+                          <w:rFonts w:ascii="Cambria Math" w:hAnsi="Cambria Math"/>
+                          <w:i/>
+                        </w:rPr>
+                      </m:ctrlPr>
+                    </m:sSupPr>
+                    <m:e>
+                      <m:d>
+                        <m:dPr>
+                          <m:ctrlPr>
+                            <w:rPr>
+                              <w:rFonts w:ascii="Cambria Math" w:hAnsi="Cambria Math"/>
+                              <w:i/>
+                            </w:rPr>
+                          </m:ctrlPr>
+                        </m:dPr>
+                        <m:e>
+                          <m:r>
+                            <w:rPr>
+                              <w:rFonts w:ascii="Cambria Math" w:hAnsi="Cambria Math"/>
+                            </w:rPr>
+                            <m:t>0,</m:t>
+                          </m:r>
+                          <m:r>
+                            <w:rPr>
+                              <w:rFonts w:ascii="Cambria Math" w:hAnsi="Cambria Math"/>
+                            </w:rPr>
+                            <m:t>9</m:t>
+                          </m:r>
+                        </m:e>
+                      </m:d>
+                    </m:e>
+                    <m:sup>
+                      <m:r>
+                        <w:rPr>
+                          <w:rFonts w:ascii="Cambria Math" w:hAnsi="Cambria Math"/>
+                        </w:rPr>
+                        <m:t>k</m:t>
+                      </m:r>
+                    </m:sup>
+                  </m:sSup>
+                </m:e>
+              </m:nary>
+              <m:r>
+                <w:rPr>
+                  <w:rFonts w:ascii="Cambria Math" w:hAnsi="Cambria Math"/>
+                </w:rPr>
+                <m:t>=1</m:t>
+              </m:r>
+            </m:oMath>
+          </m:oMathPara>
+        </w:p>
+        <w:p>
+          <w:pPr>
+            <w:ind w:firstLine="567"/>
+            <w:jc w:val="center"/>
+          </w:pPr>
+          <m:oMath>
+            <m:r>
+              <w:rPr>
+                <w:rFonts w:ascii="Cambria Math" w:hAnsi="Cambria Math"/>
+              </w:rPr>
+              <m:t>m</m:t>
+            </m:r>
+            <m:d>
+              <m:dPr>
+                <m:ctrlPr>
+                  <w:rPr>
+                    <w:rFonts w:ascii="Cambria Math" w:hAnsi="Cambria Math"/>
+                    <w:i/>
+                  </w:rPr>
+                </m:ctrlPr>
+              </m:dPr>
+              <m:e>
+                <m:r>
+                  <w:rPr>
+                    <w:rFonts w:ascii="Cambria Math" w:hAnsi="Cambria Math"/>
+                  </w:rPr>
+                  <m:t>X</m:t>
+                </m:r>
+              </m:e>
+            </m:d>
+            <m:r>
+              <w:rPr>
+                <w:rFonts w:ascii="Cambria Math" w:hAnsi="Cambria Math"/>
+              </w:rPr>
+              <m:t>=1                         μ</m:t>
+            </m:r>
+            <m:d>
+              <m:dPr>
+                <m:ctrlPr>
+                  <w:rPr>
+                    <w:rFonts w:ascii="Cambria Math" w:hAnsi="Cambria Math"/>
+                    <w:i/>
+                  </w:rPr>
+                </m:ctrlPr>
+              </m:dPr>
+              <m:e>
+                <m:r>
+                  <w:rPr>
+                    <w:rFonts w:ascii="Cambria Math" w:hAnsi="Cambria Math"/>
+                  </w:rPr>
+                  <m:t>X\A</m:t>
+                </m:r>
+              </m:e>
+            </m:d>
+            <m:r>
+              <w:rPr>
+                <w:rFonts w:ascii="Cambria Math" w:hAnsi="Cambria Math"/>
+              </w:rPr>
+              <m:t>=0</m:t>
+            </m:r>
+          </m:oMath>
+          <w:r>
+            <w:rPr>
+              <w:rFonts w:eastAsiaTheme="minorEastAsia"/>
+            </w:rPr>
+            <w:t xml:space="preserve"> </w:t>
+          </w:r>
         </w:p>
         <w:p>
           <w:pPr>
@@ -2822,8 +3642,6 @@
           <w:r>
             <w:t>Постановка задачи</w:t>
           </w:r>
-          <w:bookmarkStart w:id="0" w:name="_GoBack"/>
-          <w:bookmarkEnd w:id="0"/>
         </w:p>
         <w:p>
           <w:pPr>
@@ -3095,7 +3913,6 @@
             <w:pStyle w:val="Heading2"/>
           </w:pPr>
           <w:r>
-            <w:lastRenderedPageBreak/>
             <w:t>Решение</w:t>
           </w:r>
         </w:p>
@@ -3111,6 +3928,8 @@
           <w:r>
             <w:t xml:space="preserve">Задание 4 </w:t>
           </w:r>
+          <w:bookmarkStart w:id="0" w:name="_GoBack"/>
+          <w:bookmarkEnd w:id="0"/>
         </w:p>
         <w:p>
           <w:pPr>
@@ -4126,12 +4945,12 @@
     <w:rsidRoot w:val="00AC078D"/>
     <w:rsid w:val="00021BF9"/>
     <w:rsid w:val="001A60E0"/>
+    <w:rsid w:val="006003D2"/>
     <w:rsid w:val="007A0470"/>
     <w:rsid w:val="00AC078D"/>
     <w:rsid w:val="00C05121"/>
     <w:rsid w:val="00E361F3"/>
     <w:rsid w:val="00EA3C7D"/>
-    <w:rsid w:val="00F4272A"/>
   </w:rsids>
   <m:mathPr>
     <m:mathFont m:val="Cambria Math"/>

</xml_diff>

<commit_message>
Stuff in Lab 3
</commit_message>
<xml_diff>
--- a/in_process/Lab_3.docx
+++ b/in_process/Lab_3.docx
@@ -252,6 +252,7 @@
                   </w:rPr>
                   <w:t>(</w:t>
                 </w:r>
+                <w:proofErr w:type="spellStart"/>
                 <w:sdt>
                   <w:sdtPr>
                     <w:rPr>
@@ -271,7 +272,16 @@
                         <w:sz w:val="28"/>
                         <w:lang w:val="ru-RU"/>
                       </w:rPr>
-                      <w:t>Лебеговское продолжение меры.</w:t>
+                      <w:t>Лебеговское</w:t>
+                    </w:r>
+                    <w:proofErr w:type="spellEnd"/>
+                    <w:r>
+                      <w:rPr>
+                        <w:bCs/>
+                        <w:sz w:val="28"/>
+                        <w:lang w:val="ru-RU"/>
+                      </w:rPr>
+                      <w:t xml:space="preserve"> продолжение меры.</w:t>
                     </w:r>
                     <w:r>
                       <w:rPr>
@@ -417,9 +427,11 @@
                                 </w:r>
                               </w:p>
                               <w:p>
+                                <w:proofErr w:type="spellStart"/>
                                 <w:r>
                                   <w:t>Дайняк</w:t>
                                 </w:r>
+                                <w:proofErr w:type="spellEnd"/>
                                 <w:r>
                                   <w:t xml:space="preserve"> Виктор Владимирович</w:t>
                                 </w:r>
@@ -561,8 +573,13 @@
                                 </w:r>
                               </w:p>
                               <w:p>
+                                <w:proofErr w:type="gramStart"/>
                                 <w:r>
-                                  <w:t>Зачтена _______________ 2013 г.</w:t>
+                                  <w:t>Зачтена</w:t>
+                                </w:r>
+                                <w:proofErr w:type="gramEnd"/>
+                                <w:r>
+                                  <w:t xml:space="preserve"> _______________ 2013 г.</w:t>
                                 </w:r>
                               </w:p>
                               <w:p>
@@ -658,6 +675,7 @@
               <w:lang w:val="en-US"/>
             </w:rPr>
           </w:pPr>
+          <w:proofErr w:type="gramStart"/>
           <w:r>
             <w:t>Пусть</w:t>
           </w:r>
@@ -893,6 +911,7 @@
           <w:r>
             <w:t>выяснить, измеримы ли они.</w:t>
           </w:r>
+          <w:proofErr w:type="gramEnd"/>
         </w:p>
         <w:p>
           <w:pPr>
@@ -2620,6 +2639,7 @@
               <w:i/>
             </w:rPr>
           </w:pPr>
+          <w:proofErr w:type="gramStart"/>
           <w:r>
             <w:t>Из приведенных выше рассуждений видно, что множество</w:t>
           </w:r>
@@ -2743,6 +2763,7 @@
             </w:rPr>
             <w:t>.</w:t>
           </w:r>
+          <w:proofErr w:type="gramEnd"/>
         </w:p>
         <w:p>
           <w:pPr>
@@ -2776,7 +2797,15 @@
             </m:r>
           </m:oMath>
           <w:r>
-            <w:t>, состоящего из чисел, у которых в десятичной записи цифра 2 встречается раньше, чем цифра 3. Найти его меру.</w:t>
+            <w:t>, состояще</w:t>
+          </w:r>
+          <w:proofErr w:type="spellStart"/>
+          <w:r>
+            <w:t>го</w:t>
+          </w:r>
+          <w:proofErr w:type="spellEnd"/>
+          <w:r>
+            <w:t xml:space="preserve"> из чисел, у которых в десятичной записи цифра 2 встречается раньше, чем цифра 3. Найти его меру.</w:t>
           </w:r>
         </w:p>
         <w:p>
@@ -4153,7 +4182,21 @@
             <w:rPr>
               <w:rFonts w:eastAsiaTheme="minorEastAsia"/>
             </w:rPr>
-            <w:t xml:space="preserve">Оно борелево, а значит измеримо. Множество рациональных чисел счетно и </w:t>
+            <w:t xml:space="preserve">Оно борелево, а значит измеримо. Множество рациональных чисел </w:t>
+          </w:r>
+          <w:proofErr w:type="spellStart"/>
+          <w:r>
+            <w:rPr>
+              <w:rFonts w:eastAsiaTheme="minorEastAsia"/>
+            </w:rPr>
+            <w:t>счетно</w:t>
+          </w:r>
+          <w:proofErr w:type="spellEnd"/>
+          <w:r>
+            <w:rPr>
+              <w:rFonts w:eastAsiaTheme="minorEastAsia"/>
+            </w:rPr>
+            <w:t xml:space="preserve"> и </w:t>
           </w:r>
           <m:oMath>
             <m:r>
@@ -4191,7 +4234,14 @@
             <w:rPr>
               <w:rFonts w:eastAsiaTheme="minorEastAsia"/>
             </w:rPr>
-            <w:t xml:space="preserve">, а значит </w:t>
+            <w:t>, а значит</w:t>
+          </w:r>
+          <w:proofErr w:type="gramStart"/>
+          <w:r>
+            <w:rPr>
+              <w:rFonts w:eastAsiaTheme="minorEastAsia"/>
+            </w:rPr>
+            <w:t xml:space="preserve"> </w:t>
           </w:r>
           <m:oMath>
             <m:r>
@@ -4261,7 +4311,14 @@
             <w:rPr>
               <w:rFonts w:eastAsiaTheme="minorEastAsia"/>
             </w:rPr>
-            <w:t xml:space="preserve"> и оно тоже измеримо</w:t>
+            <w:t xml:space="preserve"> </w:t>
+          </w:r>
+          <w:proofErr w:type="gramEnd"/>
+          <w:r>
+            <w:rPr>
+              <w:rFonts w:eastAsiaTheme="minorEastAsia"/>
+            </w:rPr>
+            <w:t>и оно тоже измеримо</w:t>
           </w:r>
           <w:r>
             <w:rPr>
@@ -4596,14 +4653,28 @@
               <w:rPr>
                 <w:rFonts w:ascii="Cambria Math" w:eastAsiaTheme="minorEastAsia" w:hAnsi="Cambria Math"/>
               </w:rPr>
-              <m:t>σ</m:t>
+              <m:t/>
+            </m:r>
+            <w:proofErr w:type="gramStart"/>
+            <m:r>
+              <w:rPr>
+                <w:rFonts w:ascii="Cambria Math" w:eastAsiaTheme="minorEastAsia" w:hAnsi="Cambria Math"/>
+              </w:rPr>
+              <m:t/>
             </m:r>
           </m:oMath>
           <w:r>
             <w:rPr>
               <w:rFonts w:eastAsiaTheme="minorEastAsia"/>
             </w:rPr>
-            <w:t>-аддитивной меры</w:t>
+            <w:t>-</w:t>
+          </w:r>
+          <w:proofErr w:type="gramEnd"/>
+          <w:r>
+            <w:rPr>
+              <w:rFonts w:eastAsiaTheme="minorEastAsia"/>
+            </w:rPr>
+            <w:t>аддитивной меры</w:t>
           </w:r>
         </w:p>
         <w:p>
@@ -6871,10 +6942,10 @@
     <w:rsidRoot w:val="00AC078D"/>
     <w:rsid w:val="00021BF9"/>
     <w:rsid w:val="001A60E0"/>
-    <w:rsid w:val="00656963"/>
     <w:rsid w:val="007A0470"/>
     <w:rsid w:val="00AC078D"/>
     <w:rsid w:val="00C05121"/>
+    <w:rsid w:val="00E32F7C"/>
     <w:rsid w:val="00E361F3"/>
     <w:rsid w:val="00EA3C7D"/>
   </w:rsids>

</xml_diff>